<commit_message>
Update manual and APP download method
</commit_message>
<xml_diff>
--- a/2.Arduino IDE programming (C language)/10.bluetooth_control/10.bluetooth_control.docx
+++ b/2.Arduino IDE programming (C language)/10.bluetooth_control/10.bluetooth_control.docx
@@ -439,13 +439,13 @@
         <w:ind w:left="0" w:right="0" w:firstLine="0" w:firstLineChars="0"/>
         <w:jc w:val="left"/>
         <w:rPr>
-          <w:rFonts w:hint="default" w:ascii="Arial" w:hAnsi="Arial" w:eastAsia="Helvetica" w:cs="Arial"/>
-          <w:i w:val="0"/>
-          <w:caps w:val="0"/>
-          <w:color w:val="333333"/>
-          <w:spacing w:val="0"/>
-          <w:sz w:val="24"/>
-          <w:szCs w:val="24"/>
+          <w:rFonts w:ascii="Helvetica" w:hAnsi="Helvetica" w:eastAsia="Helvetica" w:cs="Helvetica"/>
+          <w:i w:val="0"/>
+          <w:caps w:val="0"/>
+          <w:color w:val="333333"/>
+          <w:spacing w:val="0"/>
+          <w:sz w:val="21"/>
+          <w:szCs w:val="21"/>
         </w:rPr>
       </w:pPr>
       <w:r>
@@ -490,55 +490,98 @@
       </w:r>
       <w:r>
         <w:rPr>
-          <w:rFonts w:hint="default" w:ascii="Arial" w:hAnsi="Arial" w:eastAsia="Helvetica" w:cs="Arial"/>
-          <w:i w:val="0"/>
-          <w:caps w:val="0"/>
-          <w:color w:val="7030A0"/>
-          <w:spacing w:val="0"/>
-          <w:sz w:val="24"/>
-          <w:szCs w:val="24"/>
-          <w:shd w:val="clear" w:fill="FFFFFF"/>
-        </w:rPr>
-        <w:t>Android Please use the browser to scan the QR code to download and install APK;</w:t>
-      </w:r>
-      <w:r>
-        <w:rPr>
-          <w:rFonts w:hint="default" w:ascii="Arial" w:hAnsi="Arial" w:eastAsia="Helvetica" w:cs="Arial"/>
-          <w:i w:val="0"/>
-          <w:caps w:val="0"/>
-          <w:color w:val="191F25"/>
-          <w:spacing w:val="0"/>
-          <w:sz w:val="24"/>
-          <w:szCs w:val="24"/>
-          <w:shd w:val="clear" w:fill="FFFFFF"/>
-        </w:rPr>
-        <w:t> </w:t>
-      </w:r>
-      <w:r>
-        <w:rPr>
-          <w:rFonts w:hint="default" w:ascii="Arial" w:hAnsi="Arial" w:eastAsia="Helvetica" w:cs="Arial"/>
-          <w:i w:val="0"/>
-          <w:caps w:val="0"/>
-          <w:color w:val="00B050"/>
-          <w:spacing w:val="0"/>
-          <w:sz w:val="24"/>
-          <w:szCs w:val="24"/>
-          <w:shd w:val="clear" w:fill="FFFFFF"/>
-        </w:rPr>
-        <w:t>Apple please use camera to scan the QR code to enter the APP Store to download and install or search for "YahboomRobot" in the APP Store.</w:t>
-      </w:r>
-      <w:r>
-        <w:rPr>
-          <w:rFonts w:hint="default" w:ascii="Arial" w:hAnsi="Arial" w:eastAsia="Helvetica" w:cs="Arial"/>
-          <w:i w:val="0"/>
-          <w:caps w:val="0"/>
-          <w:color w:val="333333"/>
-          <w:spacing w:val="0"/>
-          <w:sz w:val="24"/>
-          <w:szCs w:val="24"/>
-          <w:shd w:val="clear" w:fill="FFFFFF"/>
-        </w:rPr>
-        <w:t> As shown in figure below.</w:t>
+          <w:rFonts w:ascii="Arial" w:hAnsi="Arial" w:eastAsia="Helvetica" w:cs="Arial"/>
+          <w:i w:val="0"/>
+          <w:caps w:val="0"/>
+          <w:color w:val="F79646"/>
+          <w:spacing w:val="0"/>
+          <w:sz w:val="24"/>
+          <w:szCs w:val="24"/>
+          <w:shd w:val="clear" w:fill="FFFFFF"/>
+        </w:rPr>
+        <w:t>Android users scan the following QR code by browser or search "YahboomRobot" in Play Store to download APP;</w:t>
+      </w:r>
+    </w:p>
+    <w:p>
+      <w:pPr>
+        <w:pStyle w:val="5"/>
+        <w:keepNext w:val="0"/>
+        <w:keepLines w:val="0"/>
+        <w:widowControl/>
+        <w:suppressLineNumbers w:val="0"/>
+        <w:shd w:val="clear" w:fill="FFFFFF"/>
+        <w:spacing w:before="0" w:beforeAutospacing="0" w:after="150" w:afterAutospacing="0" w:line="315" w:lineRule="atLeast"/>
+        <w:ind w:left="0" w:right="0" w:firstLine="0"/>
+        <w:rPr>
+          <w:rFonts w:hint="default" w:ascii="Arial" w:hAnsi="Arial" w:eastAsia="Helvetica" w:cs="Arial"/>
+          <w:i w:val="0"/>
+          <w:caps w:val="0"/>
+          <w:color w:val="333333"/>
+          <w:spacing w:val="0"/>
+          <w:sz w:val="24"/>
+          <w:szCs w:val="24"/>
+          <w:shd w:val="clear" w:fill="FFFFFF"/>
+        </w:rPr>
+      </w:pPr>
+      <w:r>
+        <w:rPr>
+          <w:rFonts w:hint="default" w:ascii="Arial" w:hAnsi="Arial" w:eastAsia="Helvetica" w:cs="Arial"/>
+          <w:i w:val="0"/>
+          <w:caps w:val="0"/>
+          <w:color w:val="0070C0"/>
+          <w:spacing w:val="0"/>
+          <w:sz w:val="24"/>
+          <w:szCs w:val="24"/>
+          <w:shd w:val="clear" w:fill="FFFFFF"/>
+        </w:rPr>
+        <w:t>iOS users scan the following QR code by camera or search "YahboomRobot" in App Store to download APP.</w:t>
+      </w:r>
+      <w:bookmarkStart w:id="2" w:name="_GoBack"/>
+      <w:bookmarkEnd w:id="2"/>
+    </w:p>
+    <w:p>
+      <w:pPr>
+        <w:pStyle w:val="5"/>
+        <w:keepNext w:val="0"/>
+        <w:keepLines w:val="0"/>
+        <w:pageBreakBefore w:val="0"/>
+        <w:widowControl/>
+        <w:suppressLineNumbers w:val="0"/>
+        <w:shd w:val="clear" w:fill="FFFFFF"/>
+        <w:kinsoku/>
+        <w:wordWrap/>
+        <w:overflowPunct/>
+        <w:topLinePunct w:val="0"/>
+        <w:autoSpaceDE/>
+        <w:autoSpaceDN/>
+        <w:bidi w:val="0"/>
+        <w:adjustRightInd/>
+        <w:snapToGrid/>
+        <w:spacing w:before="0" w:beforeAutospacing="0" w:after="0" w:afterAutospacing="0" w:line="240" w:lineRule="auto"/>
+        <w:ind w:left="0" w:right="0" w:firstLine="0" w:firstLineChars="0"/>
+        <w:jc w:val="left"/>
+        <w:rPr>
+          <w:rFonts w:hint="default" w:ascii="Arial" w:hAnsi="Arial" w:eastAsia="Helvetica" w:cs="Arial"/>
+          <w:i w:val="0"/>
+          <w:caps w:val="0"/>
+          <w:color w:val="333333"/>
+          <w:spacing w:val="0"/>
+          <w:sz w:val="24"/>
+          <w:szCs w:val="24"/>
+        </w:rPr>
+      </w:pPr>
+      <w:r>
+        <w:rPr>
+          <w:rFonts w:hint="default" w:ascii="Arial" w:hAnsi="Arial" w:eastAsia="Helvetica" w:cs="Arial"/>
+          <w:i w:val="0"/>
+          <w:caps w:val="0"/>
+          <w:color w:val="333333"/>
+          <w:spacing w:val="0"/>
+          <w:sz w:val="24"/>
+          <w:szCs w:val="24"/>
+          <w:shd w:val="clear" w:fill="FFFFFF"/>
+        </w:rPr>
+        <w:t>As shown in figure below.</w:t>
       </w:r>
     </w:p>
     <w:p>
@@ -3374,8 +3417,6 @@
           </wp:inline>
         </w:drawing>
       </w:r>
-      <w:bookmarkStart w:id="2" w:name="_GoBack"/>
-      <w:bookmarkEnd w:id="2"/>
     </w:p>
     <w:sectPr>
       <w:headerReference r:id="rId3" w:type="default"/>

</xml_diff>